<commit_message>
homework after lesson 30
</commit_message>
<xml_diff>
--- a/english_via_skype/solutions/doc/lesson_28_Adverbs and Adverbial phrases W_edit.docx
+++ b/english_via_skype/solutions/doc/lesson_28_Adverbs and Adverbial phrases W_edit.docx
@@ -1110,15 +1110,13 @@
           <w:rFonts w:ascii="Times New Roman" w:hAnsi="Times New Roman" w:cs="Times New Roman"/>
           <w:sz w:val="28"/>
           <w:szCs w:val="28"/>
-          <w:lang w:val="en-US"/>
-        </w:rPr>
-      </w:pPr>
-      <w:r>
-        <w:rPr>
-          <w:rFonts w:ascii="Times New Roman" w:hAnsi="Times New Roman" w:cs="Times New Roman"/>
-          <w:sz w:val="28"/>
-          <w:szCs w:val="28"/>
-          <w:lang w:val="en-US"/>
+        </w:rPr>
+      </w:pPr>
+      <w:r>
+        <w:rPr>
+          <w:rFonts w:ascii="Times New Roman" w:hAnsi="Times New Roman" w:cs="Times New Roman"/>
+          <w:sz w:val="28"/>
+          <w:szCs w:val="28"/>
         </w:rPr>
         <w:t>We write our reports periodically.</w:t>
       </w:r>
@@ -1218,6 +1216,25 @@
           <w:rFonts w:ascii="Times New Roman" w:hAnsi="Times New Roman" w:cs="Times New Roman"/>
           <w:sz w:val="28"/>
           <w:szCs w:val="28"/>
+          <w:lang w:val="en-US"/>
+        </w:rPr>
+      </w:pPr>
+      <w:r>
+        <w:rPr>
+          <w:rFonts w:ascii="Times New Roman" w:hAnsi="Times New Roman" w:cs="Times New Roman"/>
+          <w:sz w:val="28"/>
+          <w:szCs w:val="28"/>
+          <w:lang w:val="en-US"/>
+        </w:rPr>
+        <w:t>Currrently/For the time being this product is outsold and unavailable.</w:t>
+      </w:r>
+    </w:p>
+    <w:p>
+      <w:pPr>
+        <w:rPr>
+          <w:rFonts w:ascii="Times New Roman" w:hAnsi="Times New Roman" w:cs="Times New Roman"/>
+          <w:sz w:val="28"/>
+          <w:szCs w:val="28"/>
         </w:rPr>
       </w:pPr>
       <w:r>
@@ -1243,6 +1260,25 @@
           <w:rFonts w:ascii="Times New Roman" w:hAnsi="Times New Roman" w:cs="Times New Roman"/>
           <w:sz w:val="28"/>
           <w:szCs w:val="28"/>
+          <w:lang w:val="en-US"/>
+        </w:rPr>
+      </w:pPr>
+      <w:r>
+        <w:rPr>
+          <w:rFonts w:ascii="Times New Roman" w:hAnsi="Times New Roman" w:cs="Times New Roman"/>
+          <w:sz w:val="28"/>
+          <w:szCs w:val="28"/>
+          <w:lang w:val="en-US"/>
+        </w:rPr>
+        <w:t>Supposedly/Presumably/It’s highly likely we will enter new stage next week.</w:t>
+      </w:r>
+    </w:p>
+    <w:p>
+      <w:pPr>
+        <w:rPr>
+          <w:rFonts w:ascii="Times New Roman" w:hAnsi="Times New Roman" w:cs="Times New Roman"/>
+          <w:sz w:val="28"/>
+          <w:szCs w:val="28"/>
         </w:rPr>
       </w:pPr>
       <w:r>
@@ -1268,6 +1304,34 @@
           <w:rFonts w:ascii="Times New Roman" w:hAnsi="Times New Roman" w:cs="Times New Roman"/>
           <w:sz w:val="28"/>
           <w:szCs w:val="28"/>
+          <w:lang w:val="en-US"/>
+        </w:rPr>
+      </w:pPr>
+      <w:r>
+        <w:rPr>
+          <w:rFonts w:ascii="Times New Roman" w:hAnsi="Times New Roman" w:cs="Times New Roman"/>
+          <w:sz w:val="28"/>
+          <w:szCs w:val="28"/>
+          <w:lang w:val="en-US"/>
+        </w:rPr>
+        <w:t xml:space="preserve">I’m looking forward </w:t>
+      </w:r>
+      <w:r>
+        <w:rPr>
+          <w:rFonts w:ascii="Times New Roman" w:hAnsi="Times New Roman" w:cs="Times New Roman"/>
+          <w:sz w:val="28"/>
+          <w:szCs w:val="28"/>
+          <w:lang w:val="en-US"/>
+        </w:rPr>
+        <w:t xml:space="preserve">/Inpatiently/Anxiously  to beginning of this project. </w:t>
+      </w:r>
+    </w:p>
+    <w:p>
+      <w:pPr>
+        <w:rPr>
+          <w:rFonts w:ascii="Times New Roman" w:hAnsi="Times New Roman" w:cs="Times New Roman"/>
+          <w:sz w:val="28"/>
+          <w:szCs w:val="28"/>
         </w:rPr>
       </w:pPr>
       <w:r>
@@ -1285,6 +1349,34 @@
           <w:rFonts w:ascii="Times New Roman" w:hAnsi="Times New Roman" w:cs="Times New Roman"/>
           <w:sz w:val="28"/>
           <w:szCs w:val="28"/>
+          <w:lang w:val="en-US"/>
+        </w:rPr>
+      </w:pPr>
+      <w:r>
+        <w:rPr>
+          <w:rFonts w:ascii="Times New Roman" w:hAnsi="Times New Roman" w:cs="Times New Roman"/>
+          <w:sz w:val="28"/>
+          <w:szCs w:val="28"/>
+          <w:lang w:val="en-US"/>
+        </w:rPr>
+        <w:t>After many years of experience I don’t have</w:t>
+      </w:r>
+      <w:r>
+        <w:rPr>
+          <w:rFonts w:ascii="Times New Roman" w:hAnsi="Times New Roman" w:cs="Times New Roman"/>
+          <w:sz w:val="28"/>
+          <w:szCs w:val="28"/>
+          <w:lang w:val="en-US"/>
+        </w:rPr>
+        <w:t xml:space="preserve"> to think about that as I do id automaticly.</w:t>
+      </w:r>
+    </w:p>
+    <w:p>
+      <w:pPr>
+        <w:rPr>
+          <w:rFonts w:ascii="Times New Roman" w:hAnsi="Times New Roman" w:cs="Times New Roman"/>
+          <w:sz w:val="28"/>
+          <w:szCs w:val="28"/>
         </w:rPr>
       </w:pPr>
       <w:r>
@@ -1302,14 +1394,34 @@
           <w:rFonts w:ascii="Times New Roman" w:hAnsi="Times New Roman" w:cs="Times New Roman"/>
           <w:sz w:val="28"/>
           <w:szCs w:val="28"/>
-        </w:rPr>
-      </w:pPr>
-      <w:r>
-        <w:rPr>
-          <w:rFonts w:ascii="Times New Roman" w:hAnsi="Times New Roman" w:cs="Times New Roman"/>
-          <w:sz w:val="28"/>
-          <w:szCs w:val="28"/>
-        </w:rPr>
+          <w:lang w:val="en-US"/>
+        </w:rPr>
+      </w:pPr>
+      <w:r>
+        <w:rPr>
+          <w:rFonts w:ascii="Times New Roman" w:hAnsi="Times New Roman" w:cs="Times New Roman"/>
+          <w:sz w:val="28"/>
+          <w:szCs w:val="28"/>
+          <w:lang w:val="en-US"/>
+        </w:rPr>
+        <w:t xml:space="preserve">I found about that by concidence/accident. </w:t>
+      </w:r>
+    </w:p>
+    <w:p>
+      <w:pPr>
+        <w:rPr>
+          <w:rFonts w:ascii="Times New Roman" w:hAnsi="Times New Roman" w:cs="Times New Roman"/>
+          <w:sz w:val="28"/>
+          <w:szCs w:val="28"/>
+        </w:rPr>
+      </w:pPr>
+      <w:r>
+        <w:rPr>
+          <w:rFonts w:ascii="Times New Roman" w:hAnsi="Times New Roman" w:cs="Times New Roman"/>
+          <w:sz w:val="28"/>
+          <w:szCs w:val="28"/>
+        </w:rPr>
+        <w:lastRenderedPageBreak/>
         <w:t>Bardz</w:t>
       </w:r>
       <w:r>
@@ -1318,102 +1430,312 @@
           <w:sz w:val="28"/>
           <w:szCs w:val="28"/>
         </w:rPr>
-        <w:t>o niemądrze odrzuciłem tą poradę</w:t>
-      </w:r>
-    </w:p>
-    <w:p>
-      <w:pPr>
-        <w:rPr>
-          <w:rFonts w:ascii="Times New Roman" w:hAnsi="Times New Roman" w:cs="Times New Roman"/>
-          <w:sz w:val="28"/>
-          <w:szCs w:val="28"/>
-        </w:rPr>
-      </w:pPr>
-      <w:r>
-        <w:rPr>
-          <w:rFonts w:ascii="Times New Roman" w:hAnsi="Times New Roman" w:cs="Times New Roman"/>
-          <w:sz w:val="28"/>
-          <w:szCs w:val="28"/>
-        </w:rPr>
-        <w:t xml:space="preserve">Czasami instynktownie wiem co mam robić </w:t>
-      </w:r>
-    </w:p>
-    <w:p>
-      <w:pPr>
-        <w:rPr>
-          <w:rFonts w:ascii="Times New Roman" w:hAnsi="Times New Roman" w:cs="Times New Roman"/>
-          <w:sz w:val="28"/>
-          <w:szCs w:val="28"/>
-        </w:rPr>
-      </w:pPr>
-      <w:r>
-        <w:rPr>
-          <w:rFonts w:ascii="Times New Roman" w:hAnsi="Times New Roman" w:cs="Times New Roman"/>
-          <w:sz w:val="28"/>
-          <w:szCs w:val="28"/>
-        </w:rPr>
-        <w:t>Zgod</w:t>
-      </w:r>
-      <w:r>
-        <w:rPr>
-          <w:rFonts w:ascii="Times New Roman" w:hAnsi="Times New Roman" w:cs="Times New Roman"/>
-          <w:sz w:val="28"/>
-          <w:szCs w:val="28"/>
-        </w:rPr>
-        <w:t>ziłem się na dodatkowe zadanie bardzo</w:t>
-      </w:r>
-      <w:r>
-        <w:rPr>
-          <w:rFonts w:ascii="Times New Roman" w:hAnsi="Times New Roman" w:cs="Times New Roman"/>
-          <w:sz w:val="28"/>
-          <w:szCs w:val="28"/>
-        </w:rPr>
-        <w:t xml:space="preserve"> niechętnie</w:t>
-      </w:r>
-    </w:p>
-    <w:p>
-      <w:pPr>
-        <w:rPr>
-          <w:rFonts w:ascii="Times New Roman" w:hAnsi="Times New Roman" w:cs="Times New Roman"/>
-          <w:sz w:val="28"/>
-          <w:szCs w:val="28"/>
-        </w:rPr>
-      </w:pPr>
-      <w:r>
-        <w:rPr>
-          <w:rFonts w:ascii="Times New Roman" w:hAnsi="Times New Roman" w:cs="Times New Roman"/>
-          <w:sz w:val="28"/>
-          <w:szCs w:val="28"/>
-        </w:rPr>
-        <w:t xml:space="preserve">Miejmy nadzieję że </w:t>
-      </w:r>
-      <w:r>
-        <w:rPr>
-          <w:rFonts w:ascii="Times New Roman" w:hAnsi="Times New Roman" w:cs="Times New Roman"/>
-          <w:sz w:val="28"/>
-          <w:szCs w:val="28"/>
-        </w:rPr>
-        <w:t>ten projekt odniesie sukces</w:t>
-      </w:r>
-    </w:p>
-    <w:p>
-      <w:pPr>
-        <w:rPr>
-          <w:rFonts w:ascii="Times New Roman" w:hAnsi="Times New Roman" w:cs="Times New Roman"/>
-          <w:sz w:val="28"/>
-          <w:szCs w:val="28"/>
-        </w:rPr>
-      </w:pPr>
-      <w:r>
-        <w:rPr>
-          <w:rFonts w:ascii="Times New Roman" w:hAnsi="Times New Roman" w:cs="Times New Roman"/>
-          <w:sz w:val="28"/>
-          <w:szCs w:val="28"/>
-        </w:rPr>
-        <w:t>W ostatnim tygodniu napotkaliśmy problem. Szczęśliwie zdołaliśmy go pokonać</w:t>
+        <w:t>o niemądrze odrzuciłem tą p</w:t>
       </w:r>
       <w:bookmarkStart w:id="0" w:name="_GoBack"/>
       <w:bookmarkEnd w:id="0"/>
+      <w:r>
+        <w:rPr>
+          <w:rFonts w:ascii="Times New Roman" w:hAnsi="Times New Roman" w:cs="Times New Roman"/>
+          <w:sz w:val="28"/>
+          <w:szCs w:val="28"/>
+        </w:rPr>
+        <w:t>oradę</w:t>
+      </w:r>
+    </w:p>
+    <w:p>
+      <w:pPr>
+        <w:rPr>
+          <w:rFonts w:ascii="Times New Roman" w:hAnsi="Times New Roman" w:cs="Times New Roman"/>
+          <w:sz w:val="28"/>
+          <w:szCs w:val="28"/>
+          <w:lang w:val="en-US"/>
+        </w:rPr>
+      </w:pPr>
+      <w:r>
+        <w:rPr>
+          <w:rFonts w:ascii="Times New Roman" w:hAnsi="Times New Roman" w:cs="Times New Roman"/>
+          <w:sz w:val="28"/>
+          <w:szCs w:val="28"/>
+          <w:lang w:val="en-US"/>
+        </w:rPr>
+        <w:t xml:space="preserve">I rejected this advice foolishly. </w:t>
+      </w:r>
+    </w:p>
+    <w:p>
+      <w:pPr>
+        <w:rPr>
+          <w:rFonts w:ascii="Times New Roman" w:hAnsi="Times New Roman" w:cs="Times New Roman"/>
+          <w:sz w:val="28"/>
+          <w:szCs w:val="28"/>
+        </w:rPr>
+      </w:pPr>
+      <w:r>
+        <w:rPr>
+          <w:rFonts w:ascii="Times New Roman" w:hAnsi="Times New Roman" w:cs="Times New Roman"/>
+          <w:sz w:val="28"/>
+          <w:szCs w:val="28"/>
+        </w:rPr>
+        <w:t xml:space="preserve">Czasami </w:t>
+      </w:r>
+      <w:r>
+        <w:rPr>
+          <w:rFonts w:ascii="Times New Roman" w:hAnsi="Times New Roman" w:cs="Times New Roman"/>
+          <w:sz w:val="28"/>
+          <w:szCs w:val="28"/>
+        </w:rPr>
+        <w:t>instynktownie wiem co mam robić.</w:t>
+      </w:r>
+    </w:p>
+    <w:p>
+      <w:pPr>
+        <w:rPr>
+          <w:rFonts w:ascii="Times New Roman" w:hAnsi="Times New Roman" w:cs="Times New Roman"/>
+          <w:sz w:val="28"/>
+          <w:szCs w:val="28"/>
+          <w:lang w:val="en-US"/>
+        </w:rPr>
+      </w:pPr>
+      <w:r>
+        <w:rPr>
+          <w:rFonts w:ascii="Times New Roman" w:hAnsi="Times New Roman" w:cs="Times New Roman"/>
+          <w:sz w:val="28"/>
+          <w:szCs w:val="28"/>
+          <w:lang w:val="en-US"/>
+        </w:rPr>
+        <w:t>Sometimes I</w:t>
+      </w:r>
+      <w:r>
+        <w:rPr>
+          <w:rFonts w:ascii="Times New Roman" w:hAnsi="Times New Roman" w:cs="Times New Roman"/>
+          <w:sz w:val="28"/>
+          <w:szCs w:val="28"/>
+          <w:lang w:val="en-US"/>
+        </w:rPr>
+        <w:t xml:space="preserve"> know what</w:t>
+      </w:r>
+      <w:r>
+        <w:rPr>
+          <w:rFonts w:ascii="Times New Roman" w:hAnsi="Times New Roman" w:cs="Times New Roman"/>
+          <w:sz w:val="28"/>
+          <w:szCs w:val="28"/>
+          <w:lang w:val="en-US"/>
+        </w:rPr>
+        <w:t xml:space="preserve"> to d</w:t>
+      </w:r>
+      <w:r>
+        <w:rPr>
+          <w:rFonts w:ascii="Times New Roman" w:hAnsi="Times New Roman" w:cs="Times New Roman"/>
+          <w:sz w:val="28"/>
+          <w:szCs w:val="28"/>
+          <w:lang w:val="en-US"/>
+        </w:rPr>
+        <w:t xml:space="preserve">o </w:t>
+      </w:r>
+      <w:r>
+        <w:rPr>
+          <w:rFonts w:ascii="Times New Roman" w:hAnsi="Times New Roman" w:cs="Times New Roman"/>
+          <w:sz w:val="28"/>
+          <w:szCs w:val="28"/>
+          <w:lang w:val="en-US"/>
+        </w:rPr>
+        <w:t>instinctively</w:t>
+      </w:r>
+      <w:r>
+        <w:rPr>
+          <w:rFonts w:ascii="Times New Roman" w:hAnsi="Times New Roman" w:cs="Times New Roman"/>
+          <w:sz w:val="28"/>
+          <w:szCs w:val="28"/>
+          <w:lang w:val="en-US"/>
+        </w:rPr>
+        <w:t>.</w:t>
+      </w:r>
+    </w:p>
+    <w:p>
+      <w:pPr>
+        <w:rPr>
+          <w:rFonts w:ascii="Times New Roman" w:hAnsi="Times New Roman" w:cs="Times New Roman"/>
+          <w:sz w:val="28"/>
+          <w:szCs w:val="28"/>
+        </w:rPr>
+      </w:pPr>
+      <w:r>
+        <w:rPr>
+          <w:rFonts w:ascii="Times New Roman" w:hAnsi="Times New Roman" w:cs="Times New Roman"/>
+          <w:sz w:val="28"/>
+          <w:szCs w:val="28"/>
+        </w:rPr>
+        <w:t>Zgod</w:t>
+      </w:r>
+      <w:r>
+        <w:rPr>
+          <w:rFonts w:ascii="Times New Roman" w:hAnsi="Times New Roman" w:cs="Times New Roman"/>
+          <w:sz w:val="28"/>
+          <w:szCs w:val="28"/>
+        </w:rPr>
+        <w:t>ziłem się na dodatkowe zadanie bardzo</w:t>
+      </w:r>
+      <w:r>
+        <w:rPr>
+          <w:rFonts w:ascii="Times New Roman" w:hAnsi="Times New Roman" w:cs="Times New Roman"/>
+          <w:sz w:val="28"/>
+          <w:szCs w:val="28"/>
+        </w:rPr>
+        <w:t xml:space="preserve"> niechętnie</w:t>
+      </w:r>
+    </w:p>
+    <w:p>
+      <w:pPr>
+        <w:rPr>
+          <w:rFonts w:ascii="Times New Roman" w:hAnsi="Times New Roman" w:cs="Times New Roman"/>
+          <w:sz w:val="28"/>
+          <w:szCs w:val="28"/>
+          <w:lang w:val="en-US"/>
+        </w:rPr>
+      </w:pPr>
+      <w:r>
+        <w:rPr>
+          <w:rFonts w:ascii="Times New Roman" w:hAnsi="Times New Roman" w:cs="Times New Roman"/>
+          <w:sz w:val="28"/>
+          <w:szCs w:val="28"/>
+          <w:lang w:val="en-US"/>
+        </w:rPr>
+        <w:t>I agreed for a</w:t>
+      </w:r>
+      <w:r>
+        <w:rPr>
+          <w:rFonts w:ascii="Times New Roman" w:hAnsi="Times New Roman" w:cs="Times New Roman"/>
+          <w:sz w:val="28"/>
+          <w:szCs w:val="28"/>
+          <w:lang w:val="en-US"/>
+        </w:rPr>
+        <w:t>dditional task very unwillingly/</w:t>
+      </w:r>
+      <w:r>
+        <w:rPr>
+          <w:rFonts w:ascii="Times New Roman" w:hAnsi="Times New Roman" w:cs="Times New Roman"/>
+          <w:sz w:val="28"/>
+          <w:szCs w:val="28"/>
+          <w:lang w:val="en-US"/>
+        </w:rPr>
+        <w:t>reluctantly</w:t>
+      </w:r>
+      <w:r>
+        <w:rPr>
+          <w:rFonts w:ascii="Times New Roman" w:hAnsi="Times New Roman" w:cs="Times New Roman"/>
+          <w:sz w:val="28"/>
+          <w:szCs w:val="28"/>
+          <w:lang w:val="en-US"/>
+        </w:rPr>
+        <w:t>.</w:t>
+      </w:r>
+    </w:p>
+    <w:p>
+      <w:pPr>
+        <w:rPr>
+          <w:rFonts w:ascii="Times New Roman" w:hAnsi="Times New Roman" w:cs="Times New Roman"/>
+          <w:sz w:val="28"/>
+          <w:szCs w:val="28"/>
+        </w:rPr>
+      </w:pPr>
+      <w:r>
+        <w:rPr>
+          <w:rFonts w:ascii="Times New Roman" w:hAnsi="Times New Roman" w:cs="Times New Roman"/>
+          <w:sz w:val="28"/>
+          <w:szCs w:val="28"/>
+        </w:rPr>
+        <w:t xml:space="preserve">Miejmy nadzieję że </w:t>
+      </w:r>
+      <w:r>
+        <w:rPr>
+          <w:rFonts w:ascii="Times New Roman" w:hAnsi="Times New Roman" w:cs="Times New Roman"/>
+          <w:sz w:val="28"/>
+          <w:szCs w:val="28"/>
+        </w:rPr>
+        <w:t>ten projekt odniesie sukces</w:t>
+      </w:r>
+    </w:p>
+    <w:p>
+      <w:pPr>
+        <w:rPr>
+          <w:rFonts w:ascii="Times New Roman" w:hAnsi="Times New Roman" w:cs="Times New Roman"/>
+          <w:sz w:val="28"/>
+          <w:szCs w:val="28"/>
+          <w:lang w:val="en-US"/>
+        </w:rPr>
+      </w:pPr>
+      <w:r>
+        <w:rPr>
+          <w:rFonts w:ascii="Times New Roman" w:hAnsi="Times New Roman" w:cs="Times New Roman"/>
+          <w:sz w:val="28"/>
+          <w:szCs w:val="28"/>
+          <w:lang w:val="en-US"/>
+        </w:rPr>
+        <w:t>Hopefully this project will achieve success/succes</w:t>
+      </w:r>
+      <w:r>
+        <w:rPr>
+          <w:rFonts w:ascii="Times New Roman" w:hAnsi="Times New Roman" w:cs="Times New Roman"/>
+          <w:sz w:val="28"/>
+          <w:szCs w:val="28"/>
+          <w:lang w:val="en-US"/>
+        </w:rPr>
+        <w:t>sful/</w:t>
+      </w:r>
+      <w:r>
+        <w:rPr>
+          <w:rFonts w:ascii="Times New Roman" w:hAnsi="Times New Roman" w:cs="Times New Roman"/>
+          <w:sz w:val="28"/>
+          <w:szCs w:val="28"/>
+          <w:lang w:val="en-US"/>
+        </w:rPr>
+        <w:t>will be succesful/</w:t>
+      </w:r>
+    </w:p>
+    <w:p>
+      <w:pPr>
+        <w:rPr>
+          <w:rFonts w:ascii="Times New Roman" w:hAnsi="Times New Roman" w:cs="Times New Roman"/>
+          <w:sz w:val="28"/>
+          <w:szCs w:val="28"/>
+        </w:rPr>
+      </w:pPr>
+      <w:r>
+        <w:rPr>
+          <w:rFonts w:ascii="Times New Roman" w:hAnsi="Times New Roman" w:cs="Times New Roman"/>
+          <w:sz w:val="28"/>
+          <w:szCs w:val="28"/>
+        </w:rPr>
+        <w:t>W ostatnim tygodniu napotkaliśmy problem. Szczęśliwie zdołaliśmy go pokonać</w:t>
+      </w:r>
+    </w:p>
+    <w:p>
+      <w:pPr>
+        <w:rPr>
+          <w:rFonts w:ascii="Times New Roman" w:hAnsi="Times New Roman" w:cs="Times New Roman"/>
+          <w:sz w:val="28"/>
+          <w:szCs w:val="28"/>
+          <w:lang w:val="en-US"/>
+        </w:rPr>
+      </w:pPr>
+      <w:r>
+        <w:rPr>
+          <w:rFonts w:ascii="Times New Roman" w:hAnsi="Times New Roman" w:cs="Times New Roman"/>
+          <w:sz w:val="28"/>
+          <w:szCs w:val="28"/>
+          <w:lang w:val="en-US"/>
+        </w:rPr>
+        <w:t xml:space="preserve">Last week we encountered the problem. </w:t>
+      </w:r>
+      <w:r>
+        <w:rPr>
+          <w:rFonts w:ascii="Times New Roman" w:hAnsi="Times New Roman" w:cs="Times New Roman"/>
+          <w:sz w:val="28"/>
+          <w:szCs w:val="28"/>
+          <w:lang w:val="en-US"/>
+        </w:rPr>
+        <w:t xml:space="preserve">Luckily/Fortunetely we managed to owercome. </w:t>
+      </w:r>
     </w:p>
     <w:sectPr>
       <w:pgSz w:w="11906" w:h="16838"/>

</xml_diff>